<commit_message>
Update CST-247 Milestone 1 design report.docx
Editing updates to Milestone 1 design report.
</commit_message>
<xml_diff>
--- a/Design Reports/Milestone 1/CST-247 Milestone 1 design report.docx
+++ b/Design Reports/Milestone 1/CST-247 Milestone 1 design report.docx
@@ -1127,25 +1127,7 @@
             <w:sz w:val="28"/>
             <w:szCs w:val="28"/>
           </w:rPr>
-          <w:t>https://github.com/darthxvaderxd/CST-247-P</w:t>
-        </w:r>
-        <w:r>
-          <w:rPr>
-            <w:rStyle w:val="Hyperlink"/>
-            <w:bCs/>
-            <w:sz w:val="28"/>
-            <w:szCs w:val="28"/>
-          </w:rPr>
-          <w:t>r</w:t>
-        </w:r>
-        <w:r>
-          <w:rPr>
-            <w:rStyle w:val="Hyperlink"/>
-            <w:bCs/>
-            <w:sz w:val="28"/>
-            <w:szCs w:val="28"/>
-          </w:rPr>
-          <w:t>oject/blob/master/agile_artifacts/SprintBackLog.xls</w:t>
+          <w:t>https://github.com/darthxvaderxd/CST-247-Project/blob/master/agile_artifacts/SprintBackLog.xls</w:t>
         </w:r>
       </w:hyperlink>
     </w:p>
@@ -1337,7 +1319,31 @@
                 <w:sz w:val="36"/>
                 <w:szCs w:val="36"/>
               </w:rPr>
-              <w:t>. Both members had access to their Minesweeper code form the previous class</w:t>
+              <w:t>. Both members had access to their Minesweeper code fr</w:t>
+            </w:r>
+            <w:r>
+              <w:rPr>
+                <w:bCs/>
+                <w:sz w:val="36"/>
+                <w:szCs w:val="36"/>
+              </w:rPr>
+              <w:t>o</w:t>
+            </w:r>
+            <w:r>
+              <w:rPr>
+                <w:bCs/>
+                <w:sz w:val="36"/>
+                <w:szCs w:val="36"/>
+              </w:rPr>
+              <w:t>m the previous c</w:t>
+            </w:r>
+            <w:r>
+              <w:rPr>
+                <w:bCs/>
+                <w:sz w:val="36"/>
+                <w:szCs w:val="36"/>
+              </w:rPr>
+              <w:t>ourse</w:t>
             </w:r>
             <w:r>
               <w:rPr>
@@ -1378,6 +1384,14 @@
                 <w:szCs w:val="36"/>
               </w:rPr>
               <w:t>splitting up work fairly.</w:t>
+            </w:r>
+            <w:r>
+              <w:rPr>
+                <w:bCs/>
+                <w:sz w:val="36"/>
+                <w:szCs w:val="36"/>
+              </w:rPr>
+              <w:t xml:space="preserve"> Work was divided equally for Sprint 1.</w:t>
             </w:r>
           </w:p>
         </w:tc>
@@ -1690,13 +1704,37 @@
         <w:rPr>
           <w:iCs/>
         </w:rPr>
-        <w:t xml:space="preserve">Scrum planning for getting the project started. No code has been created, therefore </w:t>
+        <w:t xml:space="preserve">Scrum planning for getting the project </w:t>
       </w:r>
       <w:r>
         <w:rPr>
           <w:iCs/>
         </w:rPr>
-        <w:t>there is not install instructions at this time.</w:t>
+        <w:t>path laid out</w:t>
+      </w:r>
+      <w:r>
+        <w:rPr>
+          <w:iCs/>
+        </w:rPr>
+        <w:t xml:space="preserve">. No code has been created, therefore </w:t>
+      </w:r>
+      <w:r>
+        <w:rPr>
+          <w:iCs/>
+        </w:rPr>
+        <w:t xml:space="preserve">there </w:t>
+      </w:r>
+      <w:r>
+        <w:rPr>
+          <w:iCs/>
+        </w:rPr>
+        <w:t>are no</w:t>
+      </w:r>
+      <w:r>
+        <w:rPr>
+          <w:iCs/>
+        </w:rPr>
+        <w:t xml:space="preserve"> install instructions at this time.</w:t>
       </w:r>
     </w:p>
     <w:p>
@@ -1774,7 +1812,21 @@
           <w:bCs/>
           <w:szCs w:val="24"/>
         </w:rPr>
-        <w:t>porate upgrades to the initial code to include:</w:t>
+        <w:t>porate upgrades to the initial code</w:t>
+      </w:r>
+      <w:r>
+        <w:rPr>
+          <w:bCs/>
+          <w:szCs w:val="24"/>
+        </w:rPr>
+        <w:t>. These updates are</w:t>
+      </w:r>
+      <w:r>
+        <w:rPr>
+          <w:bCs/>
+          <w:szCs w:val="24"/>
+        </w:rPr>
+        <w:t xml:space="preserve"> to include:</w:t>
       </w:r>
     </w:p>
     <w:p>
@@ -1834,7 +1886,19 @@
         <w:rPr>
           <w:bCs/>
         </w:rPr>
-        <w:t>game stat and stats</w:t>
+        <w:t>game stat</w:t>
+      </w:r>
+      <w:r>
+        <w:rPr>
+          <w:bCs/>
+        </w:rPr>
+        <w:t>e</w:t>
+      </w:r>
+      <w:r>
+        <w:rPr>
+          <w:bCs/>
+        </w:rPr>
+        <w:t xml:space="preserve"> and stats</w:t>
       </w:r>
     </w:p>
     <w:p>
@@ -1957,7 +2021,19 @@
         <w:rPr>
           <w:bCs/>
         </w:rPr>
-        <w:t xml:space="preserve">The first Sprint will cover creating an initial user registration and login screen. </w:t>
+        <w:t>The first Sprint will cover creating</w:t>
+      </w:r>
+      <w:r>
+        <w:rPr>
+          <w:bCs/>
+        </w:rPr>
+        <w:t xml:space="preserve"> code for an </w:t>
+      </w:r>
+      <w:r>
+        <w:rPr>
+          <w:bCs/>
+        </w:rPr>
+        <w:t xml:space="preserve">initial user registration and login screen. </w:t>
       </w:r>
     </w:p>
     <w:p>
@@ -2237,6 +2313,7 @@
         </w:rPr>
         <w:t xml:space="preserve">This should contain a link to </w:t>
       </w:r>
+      <w:proofErr w:type="spellStart"/>
       <w:r>
         <w:rPr>
           <w:i/>
@@ -2244,6 +2321,7 @@
         </w:rPr>
         <w:t>BitBucket</w:t>
       </w:r>
+      <w:proofErr w:type="spellEnd"/>
       <w:r>
         <w:rPr>
           <w:i/>
@@ -2703,6 +2781,7 @@
         </w:rPr>
         <w:t xml:space="preserve">provide </w:t>
       </w:r>
+      <w:proofErr w:type="spellStart"/>
       <w:r>
         <w:rPr>
           <w:i/>
@@ -2710,6 +2789,7 @@
         </w:rPr>
         <w:t>BitBucket</w:t>
       </w:r>
+      <w:proofErr w:type="spellEnd"/>
       <w:r>
         <w:rPr>
           <w:i/>
@@ -4447,6 +4527,7 @@
     <w:lsdException w:name="HTML Sample" w:semiHidden="1" w:unhideWhenUsed="1"/>
     <w:lsdException w:name="HTML Typewriter" w:semiHidden="1" w:unhideWhenUsed="1"/>
     <w:lsdException w:name="HTML Variable" w:semiHidden="1" w:unhideWhenUsed="1"/>
+    <w:lsdException w:name="Normal Table" w:semiHidden="1" w:unhideWhenUsed="1"/>
     <w:lsdException w:name="annotation subject" w:semiHidden="1" w:unhideWhenUsed="1"/>
     <w:lsdException w:name="No List" w:semiHidden="1" w:unhideWhenUsed="1"/>
     <w:lsdException w:name="Outline List 1" w:semiHidden="1" w:unhideWhenUsed="1"/>
@@ -4489,8 +4570,11 @@
     <w:lsdException w:name="Table Contemporary" w:semiHidden="1" w:unhideWhenUsed="1"/>
     <w:lsdException w:name="Table Elegant" w:semiHidden="1" w:unhideWhenUsed="1"/>
     <w:lsdException w:name="Table Professional" w:semiHidden="1" w:unhideWhenUsed="1"/>
+    <w:lsdException w:name="Table Subtle 1" w:semiHidden="1" w:unhideWhenUsed="1"/>
     <w:lsdException w:name="Table Subtle 2" w:semiHidden="1" w:unhideWhenUsed="1"/>
     <w:lsdException w:name="Table Web 1" w:semiHidden="1" w:unhideWhenUsed="1"/>
+    <w:lsdException w:name="Table Web 2" w:semiHidden="1" w:unhideWhenUsed="1"/>
+    <w:lsdException w:name="Table Web 3" w:semiHidden="1" w:unhideWhenUsed="1"/>
     <w:lsdException w:name="Balloon Text" w:semiHidden="1" w:unhideWhenUsed="1"/>
     <w:lsdException w:name="Table Grid" w:uiPriority="39"/>
     <w:lsdException w:name="Table Theme" w:semiHidden="1" w:unhideWhenUsed="1"/>
@@ -5537,15 +5621,6 @@
 </file>
 
 <file path=customXml/item1.xml><?xml version="1.0" encoding="utf-8"?>
-<p:properties xmlns:p="http://schemas.microsoft.com/office/2006/metadata/properties" xmlns:xsi="http://www.w3.org/2001/XMLSchema-instance" xmlns:pc="http://schemas.microsoft.com/office/infopath/2007/PartnerControls">
-  <documentManagement>
-    <_ip_UnifiedCompliancePolicyUIAction xmlns="http://schemas.microsoft.com/sharepoint/v3" xsi:nil="true"/>
-    <_ip_UnifiedCompliancePolicyProperties xmlns="http://schemas.microsoft.com/sharepoint/v3" xsi:nil="true"/>
-  </documentManagement>
-</p:properties>
-</file>
-
-<file path=customXml/item2.xml><?xml version="1.0" encoding="utf-8"?>
 <ct:contentTypeSchema xmlns:ct="http://schemas.microsoft.com/office/2006/metadata/contentType" xmlns:ma="http://schemas.microsoft.com/office/2006/metadata/properties/metaAttributes" ct:_="" ma:_="" ma:contentTypeName="Document" ma:contentTypeID="0x010100B9FDC2B66788A044965A7B8958E6244A" ma:contentTypeVersion="1251" ma:contentTypeDescription="Create a new document." ma:contentTypeScope="" ma:versionID="6c2c36359d71eb747fbb188f75fc8d29">
   <xsd:schema xmlns:xsd="http://www.w3.org/2001/XMLSchema" xmlns:xs="http://www.w3.org/2001/XMLSchema" xmlns:p="http://schemas.microsoft.com/office/2006/metadata/properties" xmlns:ns1="http://schemas.microsoft.com/sharepoint/v3" xmlns:ns2="d6188da8-f31e-469a-aed4-03a23c44e36a" targetNamespace="http://schemas.microsoft.com/office/2006/metadata/properties" ma:root="true" ma:fieldsID="08acee74153637279a480e75df712a71" ns1:_="" ns2:_="">
     <xsd:import namespace="http://schemas.microsoft.com/sharepoint/v3"/>
@@ -5734,7 +5809,20 @@
 </ct:contentTypeSchema>
 </file>
 
+<file path=customXml/item2.xml><?xml version="1.0" encoding="utf-8"?>
+<p:properties xmlns:p="http://schemas.microsoft.com/office/2006/metadata/properties" xmlns:xsi="http://www.w3.org/2001/XMLSchema-instance" xmlns:pc="http://schemas.microsoft.com/office/infopath/2007/PartnerControls">
+  <documentManagement>
+    <_ip_UnifiedCompliancePolicyUIAction xmlns="http://schemas.microsoft.com/sharepoint/v3" xsi:nil="true"/>
+    <_ip_UnifiedCompliancePolicyProperties xmlns="http://schemas.microsoft.com/sharepoint/v3" xsi:nil="true"/>
+  </documentManagement>
+</p:properties>
+</file>
+
 <file path=customXml/item3.xml><?xml version="1.0" encoding="utf-8"?>
+<b:Sources xmlns:b="http://schemas.openxmlformats.org/officeDocument/2006/bibliography" xmlns="http://schemas.openxmlformats.org/officeDocument/2006/bibliography" SelectedStyle="\APASixthEditionOfficeOnline.xsl" StyleName="APA" Version="6"/>
+</file>
+
+<file path=customXml/item4.xml><?xml version="1.0" encoding="utf-8"?>
 <?mso-contentType ?>
 <FormTemplates xmlns="http://schemas.microsoft.com/sharepoint/v3/contenttype/forms">
   <Display>DocumentLibraryForm</Display>
@@ -5743,28 +5831,7 @@
 </FormTemplates>
 </file>
 
-<file path=customXml/item4.xml><?xml version="1.0" encoding="utf-8"?>
-<b:Sources xmlns:b="http://schemas.openxmlformats.org/officeDocument/2006/bibliography" xmlns="http://schemas.openxmlformats.org/officeDocument/2006/bibliography" SelectedStyle="\APASixthEditionOfficeOnline.xsl" StyleName="APA" Version="6"/>
-</file>
-
 <file path=customXml/itemProps1.xml><?xml version="1.0" encoding="utf-8"?>
-<ds:datastoreItem xmlns:ds="http://schemas.openxmlformats.org/officeDocument/2006/customXml" ds:itemID="{153FF660-CCF1-4512-96BC-1D7D61FD195C}">
-  <ds:schemaRefs>
-    <ds:schemaRef ds:uri="http://schemas.microsoft.com/office/2006/documentManagement/types"/>
-    <ds:schemaRef ds:uri="http://schemas.microsoft.com/office/2006/metadata/properties"/>
-    <ds:schemaRef ds:uri="http://www.w3.org/XML/1998/namespace"/>
-    <ds:schemaRef ds:uri="http://purl.org/dc/elements/1.1/"/>
-    <ds:schemaRef ds:uri="http://purl.org/dc/terms/"/>
-    <ds:schemaRef ds:uri="http://purl.org/dc/dcmitype/"/>
-    <ds:schemaRef ds:uri="http://schemas.openxmlformats.org/package/2006/metadata/core-properties"/>
-    <ds:schemaRef ds:uri="http://schemas.microsoft.com/sharepoint/v3"/>
-    <ds:schemaRef ds:uri="http://schemas.microsoft.com/office/infopath/2007/PartnerControls"/>
-    <ds:schemaRef ds:uri="30a82cfc-8d0b-455e-b705-4035c60ff9fd"/>
-  </ds:schemaRefs>
-</ds:datastoreItem>
-</file>
-
-<file path=customXml/itemProps2.xml><?xml version="1.0" encoding="utf-8"?>
 <ds:datastoreItem xmlns:ds="http://schemas.openxmlformats.org/officeDocument/2006/customXml" ds:itemID="{161C26DA-BDE9-4CF8-AF23-FC76FCFFDB1A}">
   <ds:schemaRefs>
     <ds:schemaRef ds:uri="http://schemas.microsoft.com/office/2006/metadata/contentType"/>
@@ -5783,18 +5850,28 @@
 </ds:datastoreItem>
 </file>
 
+<file path=customXml/itemProps2.xml><?xml version="1.0" encoding="utf-8"?>
+<ds:datastoreItem xmlns:ds="http://schemas.openxmlformats.org/officeDocument/2006/customXml" ds:itemID="{153FF660-CCF1-4512-96BC-1D7D61FD195C}">
+  <ds:schemaRefs>
+    <ds:schemaRef ds:uri="http://schemas.microsoft.com/office/2006/metadata/properties"/>
+    <ds:schemaRef ds:uri="http://schemas.microsoft.com/office/infopath/2007/PartnerControls"/>
+    <ds:schemaRef ds:uri="http://schemas.microsoft.com/sharepoint/v3"/>
+  </ds:schemaRefs>
+</ds:datastoreItem>
+</file>
+
 <file path=customXml/itemProps3.xml><?xml version="1.0" encoding="utf-8"?>
+<ds:datastoreItem xmlns:ds="http://schemas.openxmlformats.org/officeDocument/2006/customXml" ds:itemID="{971211AC-6D97-47AA-9275-458E0C4B17B9}">
+  <ds:schemaRefs>
+    <ds:schemaRef ds:uri="http://schemas.openxmlformats.org/officeDocument/2006/bibliography"/>
+  </ds:schemaRefs>
+</ds:datastoreItem>
+</file>
+
+<file path=customXml/itemProps4.xml><?xml version="1.0" encoding="utf-8"?>
 <ds:datastoreItem xmlns:ds="http://schemas.openxmlformats.org/officeDocument/2006/customXml" ds:itemID="{DEAE2935-652D-42F6-AFDE-C5D6AD6806BA}">
   <ds:schemaRefs>
     <ds:schemaRef ds:uri="http://schemas.microsoft.com/sharepoint/v3/contenttype/forms"/>
   </ds:schemaRefs>
 </ds:datastoreItem>
-</file>
-
-<file path=customXml/itemProps4.xml><?xml version="1.0" encoding="utf-8"?>
-<ds:datastoreItem xmlns:ds="http://schemas.openxmlformats.org/officeDocument/2006/customXml" ds:itemID="{971211AC-6D97-47AA-9275-458E0C4B17B9}">
-  <ds:schemaRefs>
-    <ds:schemaRef ds:uri="http://schemas.openxmlformats.org/officeDocument/2006/bibliography"/>
-  </ds:schemaRefs>
-</ds:datastoreItem>
 </file>
</xml_diff>